<commit_message>
Minor typo corrections, Fig. alignment
</commit_message>
<xml_diff>
--- a/PMM_WordVersion.docx
+++ b/PMM_WordVersion.docx
@@ -68,47 +68,21 @@
           <w:rFonts w:cs="Times" w:ascii="Times" w:hAnsi="Times"/>
           <w:sz w:val="28"/>
         </w:rPr>
-        <w:t xml:space="preserve"> Recent calls for Canada’s current first-past-the-post (FPP) system to be reformed have largely avoided the thorny details of precisely </w:t>
-      </w:r>
-      <w:r>
-        <w:rPr>
-          <w:rFonts w:cs="Times" w:ascii="Times" w:hAnsi="Times"/>
-          <w:i/>
-          <w:sz w:val="28"/>
-        </w:rPr>
-        <w:t>how</w:t>
-      </w:r>
-      <w:r>
-        <w:rPr>
-          <w:rFonts w:cs="Times" w:ascii="Times" w:hAnsi="Times"/>
-          <w:sz w:val="28"/>
-        </w:rPr>
-        <w:t xml:space="preserve"> it should be changed. The ‘parsimonious mixed-member’ (PMM) model, described here, is inspired by the mixed-member (MM) proportional representation (PR) system currently used in, for example, Germany, but is ‘parsimonious’ in that the number of MPs brought into parliament to reach proportionality is minimized. Like traditional MM, PMM preserves individual relationships between voter and MPs, and eliminates under-representation. However, it improves on MM by preserving the incentive for parties to win local races, avoids unnecessary ‘dilution’ of constituency representatives, and avoids misattribution of spoiled ballots to major parties, by preserving voters’ rights to vote for </w:t>
-      </w:r>
-      <w:r>
-        <w:rPr>
-          <w:rFonts w:cs="Times" w:ascii="Times" w:hAnsi="Times"/>
-          <w:i/>
-          <w:sz w:val="28"/>
-        </w:rPr>
-        <w:t>no party</w:t>
-      </w:r>
-      <w:r>
-        <w:rPr>
-          <w:rFonts w:cs="Times" w:ascii="Times" w:hAnsi="Times"/>
-          <w:sz w:val="28"/>
-        </w:rPr>
-        <w:t>. PMM is also conservative -it modifies our existing FPP system with the minimal changes necessary to resolve its most obvious problems, without creating new ones. PMM fixes only what is broken.</w:t>
-      </w:r>
-    </w:p>
-    <w:p>
-      <w:pPr>
-        <w:pStyle w:val="Normal"/>
-        <w:spacing w:lineRule="auto" w:line="480"/>
-        <w:rPr/>
-      </w:pPr>
-      <w:r>
-        <w:rPr/>
+        <w:t xml:space="preserve"> </w:t>
+      </w:r>
+    </w:p>
+    <w:p>
+      <w:pPr>
+        <w:pStyle w:val="TextBody"/>
+        <w:spacing w:lineRule="auto" w:line="480"/>
+        <w:rPr/>
+      </w:pPr>
+      <w:r>
+        <w:rPr>
+          <w:rFonts w:cs="Times" w:ascii="Times" w:hAnsi="Times"/>
+          <w:sz w:val="28"/>
+        </w:rPr>
+        <w:t>Recent calls for Canada’s current first-past-the-post (FPP) system to be reformed have largely avoided the thorny details of precisely how it should be changed. The ‘parsimonious mixed-member’ (PMM) model, presented here, is inspired by the mixed-member (MM) proportional representation (PR) system, but is ‘parsimonious’ in that the number of MPs brought into parliament to reach proportionality is minimized. Like traditional MM, PMM preserves individual relationships between voters and MPs and eliminates under-representation. However, it improves on MM by preserving the incentive for parties to win local races, avoids unnecessary ‘dilution’ of constituency representatives, and avoids mis-attribution of spoiled ballots to major parties, by preserving voters’ rights to vote for no party. PMM is also conservative -it modifies our existing FPP system with the minimal changes necessary to resolve its most obvious problems, without creating new ones. PMM fixes only what is broken.</w:t>
       </w:r>
     </w:p>
     <w:p>
@@ -1272,6 +1246,14 @@
         <w:spacing w:lineRule="auto" w:line="480"/>
         <w:rPr/>
       </w:pPr>
+      <w:r>
+        <w:rPr/>
+        <w:tab/>
+        <w:tab/>
+        <w:tab/>
+        <w:tab/>
+        <w:tab/>
+      </w:r>
       <w:r>
         <w:rPr/>
       </w:r>
@@ -1345,6 +1327,12 @@
       </m:oMath>
       <w:r>
         <w:rPr/>
+        <w:t xml:space="preserve"> </w:t>
+        <w:tab/>
+        <w:tab/>
+        <w:tab/>
+        <w:tab/>
+        <w:tab/>
         <w:t>(1)</w:t>
       </w:r>
     </w:p>
@@ -1448,7 +1436,7 @@
           <wp:anchor behindDoc="0" distT="0" distB="0" distL="0" distR="0" simplePos="0" locked="0" layoutInCell="1" allowOverlap="1" relativeHeight="2">
             <wp:simplePos x="0" y="0"/>
             <wp:positionH relativeFrom="column">
-              <wp:align>center</wp:align>
+              <wp:posOffset>445135</wp:posOffset>
             </wp:positionH>
             <wp:positionV relativeFrom="paragraph">
               <wp:posOffset>635</wp:posOffset>
@@ -1503,7 +1491,21 @@
           <w:rFonts w:cs="Times" w:ascii="Times" w:hAnsi="Times"/>
           <w:sz w:val="28"/>
         </w:rPr>
-        <w:t xml:space="preserve">Figure 1: Quotient projections (using Eq. 1 ) from the 2019 Canadian federal election, for each party. A proportional legislature can be defined by drawing a horizontal line anywhere on this graph, separating quotients that are awarded seats (above) from those that are discarded (below). The grey transparent line, for example, separates the largest 338 quotient values and could, in principle, determine a proportional Canadian legislature. Ridings are addressed in the following Fig. 2. </w:t>
+        <w:t xml:space="preserve">Figure 1: Quotient projections (using Eq. 1) from the 2019 Canadian federal election, for each party. A proportional legislature can be defined by drawing a horizontal line anywhere on this graph, separating quotients that are awarded seats (above) from those that are discarded (below). The grey transparent line, for example, separates the largest 338 quotient values and could, in principle, determine a proportional Canadian legislature. Ridings are </w:t>
+      </w:r>
+      <w:r>
+        <w:rPr>
+          <w:rFonts w:cs="Times" w:ascii="Times" w:hAnsi="Times"/>
+          <w:sz w:val="28"/>
+        </w:rPr>
+        <w:t>accounted for</w:t>
+      </w:r>
+      <w:r>
+        <w:rPr>
+          <w:rFonts w:cs="Times" w:ascii="Times" w:hAnsi="Times"/>
+          <w:sz w:val="28"/>
+        </w:rPr>
+        <w:t xml:space="preserve"> in the following Fig. 2. </w:t>
       </w:r>
     </w:p>
     <w:p>
@@ -1667,18 +1669,14 @@
       </w:pPr>
       <w:r>
         <w:rPr/>
+        <w:tab/>
+      </w:r>
+      <w:r>
+        <w:rPr/>
         <w:drawing>
-          <wp:anchor behindDoc="0" distT="0" distB="0" distL="0" distR="0" simplePos="0" locked="0" layoutInCell="1" allowOverlap="1" relativeHeight="3">
-            <wp:simplePos x="0" y="0"/>
-            <wp:positionH relativeFrom="column">
-              <wp:posOffset>124460</wp:posOffset>
-            </wp:positionH>
-            <wp:positionV relativeFrom="paragraph">
-              <wp:posOffset>635</wp:posOffset>
-            </wp:positionV>
+          <wp:inline distT="0" distB="0" distL="0" distR="0">
             <wp:extent cx="4467860" cy="3617595"/>
             <wp:effectExtent l="0" t="0" r="0" b="0"/>
-            <wp:wrapSquare wrapText="largest"/>
             <wp:docPr id="2" name="Image2" descr=""/>
             <wp:cNvGraphicFramePr>
               <a:graphicFrameLocks xmlns:a="http://schemas.openxmlformats.org/drawingml/2006/main" noChangeAspect="1"/>
@@ -1710,120 +1708,8 @@
                 </pic:pic>
               </a:graphicData>
             </a:graphic>
-          </wp:anchor>
+          </wp:inline>
         </w:drawing>
-      </w:r>
-    </w:p>
-    <w:p>
-      <w:pPr>
-        <w:pStyle w:val="Normal"/>
-        <w:spacing w:lineRule="auto" w:line="480"/>
-        <w:rPr>
-          <w:rFonts w:ascii="Times" w:hAnsi="Times" w:cs="Times"/>
-          <w:sz w:val="28"/>
-        </w:rPr>
-      </w:pPr>
-      <w:r>
-        <w:rPr>
-          <w:rFonts w:cs="Times" w:ascii="Times" w:hAnsi="Times"/>
-          <w:sz w:val="28"/>
-        </w:rPr>
-      </w:r>
-    </w:p>
-    <w:p>
-      <w:pPr>
-        <w:pStyle w:val="Normal"/>
-        <w:spacing w:lineRule="auto" w:line="480"/>
-        <w:rPr>
-          <w:rFonts w:ascii="Times" w:hAnsi="Times" w:cs="Times"/>
-          <w:sz w:val="28"/>
-        </w:rPr>
-      </w:pPr>
-      <w:r>
-        <w:rPr>
-          <w:rFonts w:cs="Times" w:ascii="Times" w:hAnsi="Times"/>
-          <w:sz w:val="28"/>
-        </w:rPr>
-      </w:r>
-    </w:p>
-    <w:p>
-      <w:pPr>
-        <w:pStyle w:val="Normal"/>
-        <w:spacing w:lineRule="auto" w:line="480"/>
-        <w:rPr>
-          <w:rFonts w:ascii="Times" w:hAnsi="Times" w:cs="Times"/>
-          <w:sz w:val="28"/>
-        </w:rPr>
-      </w:pPr>
-      <w:r>
-        <w:rPr>
-          <w:rFonts w:cs="Times" w:ascii="Times" w:hAnsi="Times"/>
-          <w:sz w:val="28"/>
-        </w:rPr>
-      </w:r>
-    </w:p>
-    <w:p>
-      <w:pPr>
-        <w:pStyle w:val="Normal"/>
-        <w:spacing w:lineRule="auto" w:line="480"/>
-        <w:rPr>
-          <w:rFonts w:ascii="Times" w:hAnsi="Times" w:cs="Times"/>
-          <w:sz w:val="28"/>
-        </w:rPr>
-      </w:pPr>
-      <w:r>
-        <w:rPr>
-          <w:rFonts w:cs="Times" w:ascii="Times" w:hAnsi="Times"/>
-          <w:sz w:val="28"/>
-        </w:rPr>
-      </w:r>
-    </w:p>
-    <w:p>
-      <w:pPr>
-        <w:pStyle w:val="Normal"/>
-        <w:spacing w:lineRule="auto" w:line="480"/>
-        <w:rPr>
-          <w:rFonts w:ascii="Times" w:hAnsi="Times" w:cs="Times"/>
-          <w:sz w:val="28"/>
-        </w:rPr>
-      </w:pPr>
-      <w:r>
-        <w:rPr>
-          <w:rFonts w:cs="Times" w:ascii="Times" w:hAnsi="Times"/>
-          <w:sz w:val="28"/>
-        </w:rPr>
-      </w:r>
-    </w:p>
-    <w:p>
-      <w:pPr>
-        <w:pStyle w:val="Normal"/>
-        <w:spacing w:lineRule="auto" w:line="480"/>
-        <w:rPr>
-          <w:rFonts w:ascii="Times" w:hAnsi="Times" w:cs="Times"/>
-          <w:sz w:val="28"/>
-        </w:rPr>
-      </w:pPr>
-      <w:r>
-        <w:rPr>
-          <w:rFonts w:cs="Times" w:ascii="Times" w:hAnsi="Times"/>
-          <w:sz w:val="28"/>
-        </w:rPr>
-      </w:r>
-    </w:p>
-    <w:p>
-      <w:pPr>
-        <w:pStyle w:val="Normal"/>
-        <w:spacing w:lineRule="auto" w:line="480"/>
-        <w:rPr>
-          <w:rFonts w:ascii="Times" w:hAnsi="Times" w:cs="Times"/>
-          <w:sz w:val="28"/>
-        </w:rPr>
-      </w:pPr>
-      <w:r>
-        <w:rPr>
-          <w:rFonts w:cs="Times" w:ascii="Times" w:hAnsi="Times"/>
-          <w:sz w:val="28"/>
-        </w:rPr>
       </w:r>
     </w:p>
     <w:p>
@@ -2067,7 +1953,6 @@
         <w:spacing w:lineRule="auto" w:line="480"/>
         <w:rPr/>
       </w:pPr>
-      <w:bookmarkStart w:id="0" w:name="__DdeLink__3128_762644303"/>
       <w:r>
         <w:rPr>
           <w:rFonts w:cs="Times" w:ascii="Times" w:hAnsi="Times"/>
@@ -2080,15 +1965,7 @@
           <w:rFonts w:cs="Times" w:ascii="Times" w:hAnsi="Times"/>
           <w:sz w:val="28"/>
         </w:rPr>
-        <w:t>projections of electoral results can be made using software made publicly available at [link redacted]</w:t>
-      </w:r>
-      <w:bookmarkEnd w:id="0"/>
-      <w:r>
-        <w:rPr>
-          <w:rFonts w:cs="Times" w:ascii="Times" w:hAnsi="Times"/>
-          <w:sz w:val="28"/>
-        </w:rPr>
-        <w:t>.</w:t>
+        <w:t>projections of electoral results can be made using software made publicly available at [link redacted].</w:t>
       </w:r>
       <w:r>
         <w:rPr>
@@ -2128,18 +2005,17 @@
           <w:rFonts w:cs="Times" w:ascii="Times" w:hAnsi="Times"/>
           <w:sz w:val="28"/>
         </w:rPr>
+        <w:tab/>
+      </w:r>
+      <w:r>
+        <w:rPr>
+          <w:rFonts w:cs="Times" w:ascii="Times" w:hAnsi="Times"/>
+          <w:sz w:val="28"/>
+        </w:rPr>
         <w:drawing>
-          <wp:anchor behindDoc="0" distT="0" distB="0" distL="0" distR="0" simplePos="0" locked="0" layoutInCell="1" allowOverlap="1" relativeHeight="4">
-            <wp:simplePos x="0" y="0"/>
-            <wp:positionH relativeFrom="column">
-              <wp:align>center</wp:align>
-            </wp:positionH>
-            <wp:positionV relativeFrom="paragraph">
-              <wp:posOffset>635</wp:posOffset>
-            </wp:positionV>
+          <wp:inline distT="0" distB="0" distL="0" distR="0">
             <wp:extent cx="4852670" cy="3617595"/>
             <wp:effectExtent l="0" t="0" r="0" b="0"/>
-            <wp:wrapSquare wrapText="largest"/>
             <wp:docPr id="3" name="Image3" descr=""/>
             <wp:cNvGraphicFramePr>
               <a:graphicFrameLocks xmlns:a="http://schemas.openxmlformats.org/drawingml/2006/main" noChangeAspect="1"/>
@@ -2171,7 +2047,7 @@
                 </pic:pic>
               </a:graphicData>
             </a:graphic>
-          </wp:anchor>
+          </wp:inline>
         </w:drawing>
       </w:r>
     </w:p>
@@ -2238,18 +2114,14 @@
       </w:pPr>
       <w:r>
         <w:rPr/>
+        <w:tab/>
+      </w:r>
+      <w:r>
+        <w:rPr/>
         <w:drawing>
-          <wp:anchor behindDoc="0" distT="0" distB="0" distL="0" distR="0" simplePos="0" locked="0" layoutInCell="1" allowOverlap="1" relativeHeight="5">
-            <wp:simplePos x="0" y="0"/>
-            <wp:positionH relativeFrom="column">
-              <wp:align>center</wp:align>
-            </wp:positionH>
-            <wp:positionV relativeFrom="paragraph">
-              <wp:posOffset>635</wp:posOffset>
-            </wp:positionV>
+          <wp:inline distT="0" distB="0" distL="0" distR="0">
             <wp:extent cx="4852670" cy="3617595"/>
             <wp:effectExtent l="0" t="0" r="0" b="0"/>
-            <wp:wrapSquare wrapText="largest"/>
             <wp:docPr id="4" name="Image4" descr=""/>
             <wp:cNvGraphicFramePr>
               <a:graphicFrameLocks xmlns:a="http://schemas.openxmlformats.org/drawingml/2006/main" noChangeAspect="1"/>
@@ -2281,7 +2153,7 @@
                 </pic:pic>
               </a:graphicData>
             </a:graphic>
-          </wp:anchor>
+          </wp:inline>
         </w:drawing>
       </w:r>
     </w:p>
@@ -2372,7 +2244,7 @@
         <w:spacing w:lineRule="auto" w:line="480"/>
         <w:rPr/>
       </w:pPr>
-      <w:bookmarkStart w:id="1" w:name="__DdeLink__2818_762644303"/>
+      <w:bookmarkStart w:id="0" w:name="__DdeLink__2818_762644303"/>
       <w:r>
         <w:rPr>
           <w:rFonts w:cs="Times" w:ascii="Times" w:hAnsi="Times"/>
@@ -2383,7 +2255,7 @@
         </w:rPr>
         <w:t>6 Discussion and Conclusion</w:t>
       </w:r>
-      <w:bookmarkEnd w:id="1"/>
+      <w:bookmarkEnd w:id="0"/>
     </w:p>
     <w:p>
       <w:pPr>

</xml_diff>

<commit_message>
Final pass: minor typos.
</commit_message>
<xml_diff>
--- a/PMM_WordVersion.docx
+++ b/PMM_WordVersion.docx
@@ -25,7 +25,28 @@
           <w:rFonts w:ascii="Times" w:hAnsi="Times" w:cs="Times"/>
           <w:sz w:val="28"/>
         </w:rPr>
-        <w:t>Author name redacted (Peer-review submission copy)</w:t>
+        <w:t xml:space="preserve">Author name </w:t>
+      </w:r>
+      <w:r>
+        <w:rPr>
+          <w:rFonts w:ascii="Times" w:hAnsi="Times" w:cs="Times"/>
+          <w:sz w:val="28"/>
+        </w:rPr>
+        <w:t>omitted</w:t>
+      </w:r>
+      <w:r>
+        <w:rPr>
+          <w:rFonts w:ascii="Times" w:hAnsi="Times" w:cs="Times"/>
+          <w:sz w:val="28"/>
+        </w:rPr>
+        <w:t xml:space="preserve"> </w:t>
+      </w:r>
+      <w:r>
+        <w:rPr>
+          <w:rFonts w:ascii="Times" w:hAnsi="Times" w:cs="Times"/>
+          <w:sz w:val="28"/>
+        </w:rPr>
+        <w:t>(Peer-review submission copy)</w:t>
       </w:r>
     </w:p>
     <w:p>
@@ -215,31 +236,14 @@
           <w:b/>
           <w:sz w:val="28"/>
         </w:rPr>
-        <w:t>Q1</w:t>
-      </w:r>
-      <w:proofErr w:type="gramStart"/>
-      <w:r>
-        <w:rPr>
-          <w:rFonts w:ascii="Times" w:hAnsi="Times" w:cs="Times"/>
-          <w:b/>
-          <w:sz w:val="28"/>
-        </w:rPr>
-        <w:t>:</w:t>
-      </w:r>
-      <w:r>
-        <w:rPr>
-          <w:rFonts w:ascii="Times" w:hAnsi="Times" w:cs="Times"/>
-          <w:sz w:val="28"/>
-        </w:rPr>
-        <w:t xml:space="preserve">  ‘</w:t>
-      </w:r>
-      <w:proofErr w:type="gramEnd"/>
-      <w:r>
-        <w:rPr>
-          <w:rFonts w:ascii="Times" w:hAnsi="Times" w:cs="Times"/>
-          <w:sz w:val="28"/>
-        </w:rPr>
-        <w:t>Which local candidate do you wish to represent your riding?’</w:t>
+        <w:t>Q1:</w:t>
+      </w:r>
+      <w:r>
+        <w:rPr>
+          <w:rFonts w:ascii="Times" w:hAnsi="Times" w:cs="Times"/>
+          <w:sz w:val="28"/>
+        </w:rPr>
+        <w:t xml:space="preserve">  ‘Which local candidate do you wish to represent your riding?’</w:t>
       </w:r>
     </w:p>
     <w:p>
@@ -418,69 +422,21 @@
           <w:rFonts w:ascii="Times" w:hAnsi="Times" w:cs="Times"/>
           <w:sz w:val="28"/>
         </w:rPr>
-        <w:t>The benefits of changing such systems can be seen in studies that ‘clearly identify’ higher voter turnout rates in voting systems with some form of PR (</w:t>
-      </w:r>
-      <w:proofErr w:type="spellStart"/>
-      <w:r>
-        <w:rPr>
-          <w:rFonts w:ascii="Times" w:hAnsi="Times" w:cs="Times"/>
-          <w:sz w:val="28"/>
-        </w:rPr>
-        <w:t>Blais</w:t>
-      </w:r>
-      <w:proofErr w:type="spellEnd"/>
-      <w:r>
-        <w:rPr>
-          <w:rFonts w:ascii="Times" w:hAnsi="Times" w:cs="Times"/>
-          <w:sz w:val="28"/>
-        </w:rPr>
-        <w:t xml:space="preserve"> and Carty 1990) across many nations. In a particularly relevan</w:t>
-      </w:r>
-      <w:r>
-        <w:rPr>
-          <w:rFonts w:ascii="Times" w:hAnsi="Times" w:cs="Times"/>
-          <w:sz w:val="28"/>
-        </w:rPr>
-        <w:t xml:space="preserve">t case study, New Zealand was found to have succeeded in ‘fostering more positive attitudes about the efficacy of voting’ (Karp and </w:t>
-      </w:r>
-      <w:proofErr w:type="spellStart"/>
-      <w:r>
-        <w:rPr>
-          <w:rFonts w:ascii="Times" w:hAnsi="Times" w:cs="Times"/>
-          <w:sz w:val="28"/>
-        </w:rPr>
-        <w:t>Banducci</w:t>
-      </w:r>
-      <w:proofErr w:type="spellEnd"/>
-      <w:r>
-        <w:rPr>
-          <w:rFonts w:ascii="Times" w:hAnsi="Times" w:cs="Times"/>
-          <w:sz w:val="28"/>
-        </w:rPr>
-        <w:t xml:space="preserve"> 1999). Granted, some of this enthusiasm for PR appears to have stemmed from more ‘general evaluations of the fairne</w:t>
-      </w:r>
-      <w:r>
-        <w:rPr>
-          <w:rFonts w:ascii="Times" w:hAnsi="Times" w:cs="Times"/>
-          <w:sz w:val="28"/>
-        </w:rPr>
-        <w:t>ss of the political system and partisan self-interest’ (</w:t>
-      </w:r>
-      <w:proofErr w:type="spellStart"/>
-      <w:r>
-        <w:rPr>
-          <w:rFonts w:ascii="Times" w:hAnsi="Times" w:cs="Times"/>
-          <w:sz w:val="28"/>
-        </w:rPr>
-        <w:t>Banducci</w:t>
-      </w:r>
-      <w:proofErr w:type="spellEnd"/>
-      <w:r>
-        <w:rPr>
-          <w:rFonts w:ascii="Times" w:hAnsi="Times" w:cs="Times"/>
-          <w:sz w:val="28"/>
-        </w:rPr>
-        <w:t xml:space="preserve"> and Karp 1999). While some authors have characterized the positive association between PR and </w:t>
+        <w:t>The benefits of changing such systems can be seen in studies that ‘clearly identify’ higher voter turnout rates in voting systems with some form of PR (Blais and Carty 1990) across many nations. In a particularly relevan</w:t>
+      </w:r>
+      <w:r>
+        <w:rPr>
+          <w:rFonts w:ascii="Times" w:hAnsi="Times" w:cs="Times"/>
+          <w:sz w:val="28"/>
+        </w:rPr>
+        <w:t>t case study, New Zealand was found to have succeeded in ‘fostering more positive attitudes about the efficacy of voting’ (Karp and Banducci 1999). Granted, some of this enthusiasm for PR appears to have stemmed from more ‘general evaluations of the fairne</w:t>
+      </w:r>
+      <w:r>
+        <w:rPr>
+          <w:rFonts w:ascii="Times" w:hAnsi="Times" w:cs="Times"/>
+          <w:sz w:val="28"/>
+        </w:rPr>
+        <w:t xml:space="preserve">ss of the political system and partisan self-interest’ (Banducci and Karp 1999). While some authors have characterized the positive association between PR and </w:t>
       </w:r>
       <w:r>
         <w:rPr>
@@ -501,23 +457,7 @@
           <w:rFonts w:ascii="Times" w:hAnsi="Times" w:cs="Times"/>
           <w:sz w:val="28"/>
         </w:rPr>
-        <w:t>(</w:t>
-      </w:r>
-      <w:proofErr w:type="spellStart"/>
-      <w:r>
-        <w:rPr>
-          <w:rFonts w:ascii="Times" w:hAnsi="Times" w:cs="Times"/>
-          <w:sz w:val="28"/>
-        </w:rPr>
-        <w:t>Selb</w:t>
-      </w:r>
-      <w:proofErr w:type="spellEnd"/>
-      <w:r>
-        <w:rPr>
-          <w:rFonts w:ascii="Times" w:hAnsi="Times" w:cs="Times"/>
-          <w:sz w:val="28"/>
-        </w:rPr>
-        <w:t xml:space="preserve"> 2009), others have described the link in more modest terms. Cox et</w:t>
+        <w:t>(Selb 2009), others have described the link in more modest terms. Cox et</w:t>
       </w:r>
       <w:r>
         <w:rPr>
@@ -554,39 +494,7 @@
           <w:rFonts w:ascii="Times" w:hAnsi="Times" w:cs="Times"/>
           <w:sz w:val="28"/>
         </w:rPr>
-        <w:t xml:space="preserve">ched similar importance to their vote (Cox, </w:t>
-      </w:r>
-      <w:proofErr w:type="spellStart"/>
-      <w:r>
-        <w:rPr>
-          <w:rFonts w:ascii="Times" w:hAnsi="Times" w:cs="Times"/>
-          <w:sz w:val="28"/>
-        </w:rPr>
-        <w:t>Fiva</w:t>
-      </w:r>
-      <w:proofErr w:type="spellEnd"/>
-      <w:r>
-        <w:rPr>
-          <w:rFonts w:ascii="Times" w:hAnsi="Times" w:cs="Times"/>
-          <w:sz w:val="28"/>
-        </w:rPr>
-        <w:t xml:space="preserve">, and Smith 2016). Overall, a meta-analysis performed by </w:t>
-      </w:r>
-      <w:proofErr w:type="spellStart"/>
-      <w:r>
-        <w:rPr>
-          <w:rFonts w:ascii="Times" w:hAnsi="Times" w:cs="Times"/>
-          <w:sz w:val="28"/>
-        </w:rPr>
-        <w:t>Geys</w:t>
-      </w:r>
-      <w:proofErr w:type="spellEnd"/>
-      <w:r>
-        <w:rPr>
-          <w:rFonts w:ascii="Times" w:hAnsi="Times" w:cs="Times"/>
-          <w:sz w:val="28"/>
-        </w:rPr>
-        <w:t xml:space="preserve"> (2006) found that ‘With a success rate hovering around 70%, empirical results show that more proportional systems are associated with higher turno</w:t>
+        <w:t>ched similar importance to their vote (Cox, Fiva, and Smith 2016). Overall, a meta-analysis performed by Geys (2006) found that ‘With a success rate hovering around 70%, empirical results show that more proportional systems are associated with higher turno</w:t>
       </w:r>
       <w:r>
         <w:rPr>
@@ -605,46 +513,14 @@
           <w:rFonts w:ascii="Times" w:hAnsi="Times" w:cs="Times"/>
           <w:sz w:val="28"/>
         </w:rPr>
-        <w:t xml:space="preserve">Moreover, reforming our current system may eliminate the need for voters to strategize and coordinate. As </w:t>
-      </w:r>
-      <w:proofErr w:type="spellStart"/>
-      <w:r>
-        <w:rPr>
-          <w:rFonts w:ascii="Times" w:hAnsi="Times" w:cs="Times"/>
-          <w:sz w:val="28"/>
-        </w:rPr>
-        <w:t>Fiva</w:t>
-      </w:r>
-      <w:proofErr w:type="spellEnd"/>
-      <w:r>
-        <w:rPr>
-          <w:rFonts w:ascii="Times" w:hAnsi="Times" w:cs="Times"/>
-          <w:sz w:val="28"/>
-        </w:rPr>
-        <w:t xml:space="preserve"> found, voters in Norway were better able to vote for their most preferred party upon introduction of PR, as it removed the need for st</w:t>
-      </w:r>
-      <w:r>
-        <w:rPr>
-          <w:rFonts w:ascii="Times" w:hAnsi="Times" w:cs="Times"/>
-          <w:sz w:val="28"/>
-        </w:rPr>
-        <w:t>rategic voting (</w:t>
-      </w:r>
-      <w:proofErr w:type="spellStart"/>
-      <w:r>
-        <w:rPr>
-          <w:rFonts w:ascii="Times" w:hAnsi="Times" w:cs="Times"/>
-          <w:sz w:val="28"/>
-        </w:rPr>
-        <w:t>Fiva</w:t>
-      </w:r>
-      <w:proofErr w:type="spellEnd"/>
-      <w:r>
-        <w:rPr>
-          <w:rFonts w:ascii="Times" w:hAnsi="Times" w:cs="Times"/>
-          <w:sz w:val="28"/>
-        </w:rPr>
-        <w:t xml:space="preserve"> and Hix 2019). Granted, this effect is complicated by Abramson’s findings that under some circumstances ‘tactical’ voting can actually be </w:t>
+        <w:t>Moreover, reforming our current system may eliminate the need for voters to strategize and coordinate. As Fiva found, voters in Norway were better able to vote for their most preferred party upon introduction of PR, as it removed the need for st</w:t>
+      </w:r>
+      <w:r>
+        <w:rPr>
+          <w:rFonts w:ascii="Times" w:hAnsi="Times" w:cs="Times"/>
+          <w:sz w:val="28"/>
+        </w:rPr>
+        <w:t xml:space="preserve">rategic voting (Fiva and Hix 2019). Granted, this effect is complicated by Abramson’s findings that under some circumstances ‘tactical’ voting can actually be </w:t>
       </w:r>
       <w:r>
         <w:rPr>
@@ -715,23 +591,7 @@
           <w:rFonts w:ascii="Times" w:hAnsi="Times" w:cs="Times"/>
           <w:sz w:val="28"/>
         </w:rPr>
-        <w:t xml:space="preserve"> vote weights in some rare circumstances (</w:t>
-      </w:r>
-      <w:proofErr w:type="spellStart"/>
-      <w:r>
-        <w:rPr>
-          <w:rFonts w:ascii="Times" w:hAnsi="Times" w:cs="Times"/>
-          <w:sz w:val="28"/>
-        </w:rPr>
-        <w:t>Drösser</w:t>
-      </w:r>
-      <w:proofErr w:type="spellEnd"/>
-      <w:r>
-        <w:rPr>
-          <w:rFonts w:ascii="Times" w:hAnsi="Times" w:cs="Times"/>
-          <w:sz w:val="28"/>
-        </w:rPr>
-        <w:t>, 2005). Such pathological cases led to the system being ruled unconstitutional before the formula was corrected. Clearly, it is important to avoid such issues in a Canadian system, however th</w:t>
+        <w:t xml:space="preserve"> vote weights in some rare circumstances (Drösser, 2005). Such pathological cases led to the system being ruled unconstitutional before the formula was corrected. Clearly, it is important to avoid such issues in a Canadian system, however th</w:t>
       </w:r>
       <w:r>
         <w:rPr>
@@ -745,39 +605,7 @@
           <w:rFonts w:ascii="Times" w:hAnsi="Times" w:cs="Times"/>
           <w:sz w:val="28"/>
         </w:rPr>
-        <w:t>, the greater the potential for harm. Indeed, while a recent Canadian poll (</w:t>
-      </w:r>
-      <w:proofErr w:type="spellStart"/>
-      <w:r>
-        <w:rPr>
-          <w:rFonts w:ascii="Times" w:hAnsi="Times" w:cs="Times"/>
-          <w:sz w:val="28"/>
-        </w:rPr>
-        <w:t>Coletto</w:t>
-      </w:r>
-      <w:proofErr w:type="spellEnd"/>
-      <w:r>
-        <w:rPr>
-          <w:rFonts w:ascii="Times" w:hAnsi="Times" w:cs="Times"/>
-          <w:sz w:val="28"/>
-        </w:rPr>
-        <w:t xml:space="preserve"> and </w:t>
-      </w:r>
-      <w:proofErr w:type="spellStart"/>
-      <w:r>
-        <w:rPr>
-          <w:rFonts w:ascii="Times" w:hAnsi="Times" w:cs="Times"/>
-          <w:sz w:val="28"/>
-        </w:rPr>
-        <w:t>Czop</w:t>
-      </w:r>
-      <w:proofErr w:type="spellEnd"/>
-      <w:r>
-        <w:rPr>
-          <w:rFonts w:ascii="Times" w:hAnsi="Times" w:cs="Times"/>
-          <w:sz w:val="28"/>
-        </w:rPr>
-        <w:t xml:space="preserve">, 2015) showed nearly a two-to-one margin of support for at least some change to the political system, about half of respondents were wary of </w:t>
+        <w:t xml:space="preserve">, the greater the potential for harm. Indeed, while a recent Canadian poll (Coletto and Czop, 2015) showed nearly a two-to-one margin of support for at least some change to the political system, about half of respondents were wary of </w:t>
       </w:r>
       <w:r>
         <w:rPr>
@@ -1193,23 +1021,7 @@
           <w:sz w:val="28"/>
         </w:rPr>
         <w:lastRenderedPageBreak/>
-        <w:t xml:space="preserve">criticisms have been made by scholars such as Enid </w:t>
-      </w:r>
-      <w:proofErr w:type="spellStart"/>
-      <w:r>
-        <w:rPr>
-          <w:rFonts w:ascii="Times" w:hAnsi="Times" w:cs="Times"/>
-          <w:sz w:val="28"/>
-        </w:rPr>
-        <w:t>Lakeman</w:t>
-      </w:r>
-      <w:proofErr w:type="spellEnd"/>
-      <w:r>
-        <w:rPr>
-          <w:rFonts w:ascii="Times" w:hAnsi="Times" w:cs="Times"/>
-          <w:sz w:val="28"/>
-        </w:rPr>
-        <w:t xml:space="preserve"> (1982).</w:t>
+        <w:t>criticisms have been made by scholars such as Enid Lakeman (1982).</w:t>
       </w:r>
     </w:p>
     <w:p>
@@ -1408,7 +1220,14 @@
           <w:rFonts w:ascii="Times" w:hAnsi="Times" w:cs="Times"/>
           <w:sz w:val="28"/>
         </w:rPr>
-        <w:t>.,</w:t>
+        <w:t>.</w:t>
+      </w:r>
+      <w:r>
+        <w:rPr>
+          <w:rFonts w:ascii="Times" w:hAnsi="Times" w:cs="Times"/>
+          <w:sz w:val="28"/>
+        </w:rPr>
+        <w:t>,</w:t>
       </w:r>
       <w:r>
         <w:rPr>
@@ -1441,78 +1260,14 @@
           <w:rFonts w:ascii="Times" w:hAnsi="Times" w:cs="Times"/>
           <w:sz w:val="28"/>
         </w:rPr>
-        <w:t xml:space="preserve"> A sufficient shift in first-choice ballots from these risk-averse voters may result in surprise upsets with currently centrist seats being won by other parties who were superficially thought to have no chance of winning. Indeed, </w:t>
-      </w:r>
-      <w:proofErr w:type="spellStart"/>
-      <w:r>
-        <w:rPr>
-          <w:rFonts w:ascii="Times" w:hAnsi="Times" w:cs="Times"/>
-          <w:sz w:val="28"/>
-        </w:rPr>
-        <w:t>Blais</w:t>
-      </w:r>
-      <w:proofErr w:type="spellEnd"/>
-      <w:r>
-        <w:rPr>
-          <w:rFonts w:ascii="Times" w:hAnsi="Times" w:cs="Times"/>
-          <w:sz w:val="28"/>
-        </w:rPr>
-        <w:t xml:space="preserve"> and </w:t>
-      </w:r>
-      <w:proofErr w:type="spellStart"/>
-      <w:r>
-        <w:rPr>
-          <w:rFonts w:ascii="Times" w:hAnsi="Times" w:cs="Times"/>
-          <w:sz w:val="28"/>
-        </w:rPr>
-        <w:t>Bodet</w:t>
-      </w:r>
-      <w:proofErr w:type="spellEnd"/>
-      <w:r>
-        <w:rPr>
-          <w:rFonts w:ascii="Times" w:hAnsi="Times" w:cs="Times"/>
-          <w:sz w:val="28"/>
-        </w:rPr>
-        <w:t xml:space="preserve"> found that</w:t>
-      </w:r>
-      <w:r>
-        <w:rPr>
-          <w:rFonts w:ascii="Times" w:hAnsi="Times" w:cs="Times"/>
-          <w:sz w:val="28"/>
-        </w:rPr>
-        <w:t xml:space="preserve"> ‘PR leads to more parties …but these parties are less centrist’ (</w:t>
-      </w:r>
-      <w:proofErr w:type="spellStart"/>
-      <w:r>
-        <w:rPr>
-          <w:rFonts w:ascii="Times" w:hAnsi="Times" w:cs="Times"/>
-          <w:sz w:val="28"/>
-        </w:rPr>
-        <w:t>Blais</w:t>
-      </w:r>
-      <w:proofErr w:type="spellEnd"/>
-      <w:r>
-        <w:rPr>
-          <w:rFonts w:ascii="Times" w:hAnsi="Times" w:cs="Times"/>
-          <w:sz w:val="28"/>
-        </w:rPr>
-        <w:t xml:space="preserve"> and </w:t>
-      </w:r>
-      <w:proofErr w:type="spellStart"/>
-      <w:r>
-        <w:rPr>
-          <w:rFonts w:ascii="Times" w:hAnsi="Times" w:cs="Times"/>
-          <w:sz w:val="28"/>
-        </w:rPr>
-        <w:t>Bodet</w:t>
-      </w:r>
-      <w:proofErr w:type="spellEnd"/>
-      <w:r>
-        <w:rPr>
-          <w:rFonts w:ascii="Times" w:hAnsi="Times" w:cs="Times"/>
-          <w:sz w:val="28"/>
-        </w:rPr>
-        <w:t xml:space="preserve"> 2006). Thus, given the uncertainty in the influence of strategic considerations, it remains unclear which political party will benefit most from ranked preferences.</w:t>
+        <w:t xml:space="preserve"> A sufficient shift in first-choice ballots from these risk-averse voters may result in surprise upsets with currently centrist seats being won by other parties who were superficially thought to have no chance of winning. Indeed, Blais and Bodet found that</w:t>
+      </w:r>
+      <w:r>
+        <w:rPr>
+          <w:rFonts w:ascii="Times" w:hAnsi="Times" w:cs="Times"/>
+          <w:sz w:val="28"/>
+        </w:rPr>
+        <w:t xml:space="preserve"> ‘PR leads to more parties …but these parties are less centrist’ (Blais and Bodet 2006). Thus, given the uncertainty in the influence of strategic considerations, it remains unclear which political party will benefit most from ranked preferences.</w:t>
       </w:r>
     </w:p>
     <w:p>
@@ -1726,23 +1481,7 @@
           <w:rFonts w:ascii="Times" w:hAnsi="Times" w:cs="Times"/>
           <w:sz w:val="28"/>
         </w:rPr>
-        <w:t xml:space="preserve"> of every voter with a single MP who is accountable to their constituency. Second, every vote </w:t>
-      </w:r>
-      <w:proofErr w:type="gramStart"/>
-      <w:r>
-        <w:rPr>
-          <w:rFonts w:ascii="Times" w:hAnsi="Times" w:cs="Times"/>
-          <w:sz w:val="28"/>
-        </w:rPr>
-        <w:t>counts</w:t>
-      </w:r>
-      <w:proofErr w:type="gramEnd"/>
-      <w:r>
-        <w:rPr>
-          <w:rFonts w:ascii="Times" w:hAnsi="Times" w:cs="Times"/>
-          <w:sz w:val="28"/>
-        </w:rPr>
-        <w:t>; even if a voter is in a region that’s already a lock for an opposing candidate, they may still support their preferred party at the national level. Moreov</w:t>
+        <w:t xml:space="preserve"> of every voter with a single MP who is accountable to their constituency. Second, every vote counts; even if a voter is in a region that’s already a lock for an opposing candidate, they may still support their preferred party at the national level. Moreov</w:t>
       </w:r>
       <w:r>
         <w:rPr>
@@ -2094,23 +1833,7 @@
           <w:sz w:val="28"/>
         </w:rPr>
         <w:lastRenderedPageBreak/>
-        <w:t xml:space="preserve">A standard algorithm for allocating seats proportionally is the </w:t>
-      </w:r>
-      <w:proofErr w:type="spellStart"/>
-      <w:r>
-        <w:rPr>
-          <w:rFonts w:ascii="Times" w:hAnsi="Times" w:cs="Times"/>
-          <w:sz w:val="28"/>
-        </w:rPr>
-        <w:t>D’Hondt</w:t>
-      </w:r>
-      <w:proofErr w:type="spellEnd"/>
-      <w:r>
-        <w:rPr>
-          <w:rFonts w:ascii="Times" w:hAnsi="Times" w:cs="Times"/>
-          <w:sz w:val="28"/>
-        </w:rPr>
-        <w:t xml:space="preserve"> method, which relies on defining a series of</w:t>
+        <w:t>A standard algorithm for allocating seats proportionally is the D’Hondt method, which relies on defining a series of</w:t>
       </w:r>
       <w:r>
         <w:rPr>
@@ -2259,7 +1982,6 @@
         </w:rPr>
         <w:t xml:space="preserve">Here, </w:t>
       </w:r>
-      <w:proofErr w:type="spellStart"/>
       <w:r>
         <w:rPr>
           <w:rFonts w:ascii="Times" w:hAnsi="Times" w:cs="Times"/>
@@ -2279,7 +2001,6 @@
         </w:rPr>
         <w:t>m</w:t>
       </w:r>
-      <w:proofErr w:type="spellEnd"/>
       <w:r>
         <w:rPr>
           <w:rFonts w:ascii="Times" w:hAnsi="Times" w:cs="Times"/>
@@ -2631,24 +2352,8 @@
           <w:rFonts w:ascii="Times" w:hAnsi="Times" w:cs="Times"/>
           <w:sz w:val="28"/>
         </w:rPr>
-        <w:t xml:space="preserve">. To illustrate this graphically, in Fig. 2 we re-order the list of quotients from Eq. 1 for all parties by </w:t>
-      </w:r>
-      <w:proofErr w:type="gramStart"/>
-      <w:r>
-        <w:rPr>
-          <w:rFonts w:ascii="Times" w:hAnsi="Times" w:cs="Times"/>
-          <w:sz w:val="28"/>
-        </w:rPr>
-        <w:t xml:space="preserve">magnitude, </w:t>
-      </w:r>
-      <w:r>
-        <w:rPr>
-          <w:rFonts w:ascii="Times" w:hAnsi="Times" w:cs="Times"/>
-          <w:sz w:val="28"/>
-        </w:rPr>
-        <w:t>but</w:t>
-      </w:r>
-      <w:proofErr w:type="gramEnd"/>
+        <w:t>. To illustrate this graphically, in Fig. 2 we re-order the list of quotients from Eq. 1 for all parties by magnitude but</w:t>
+      </w:r>
       <w:r>
         <w:rPr>
           <w:rFonts w:ascii="Times" w:hAnsi="Times" w:cs="Times"/>
@@ -2731,21 +2436,21 @@
           <w:rFonts w:ascii="Times" w:hAnsi="Times" w:cs="Times"/>
           <w:sz w:val="28"/>
         </w:rPr>
-        <w:t xml:space="preserve">constituency seats (to the left). The </w:t>
-      </w:r>
-      <w:proofErr w:type="gramStart"/>
-      <w:r>
-        <w:rPr>
-          <w:rFonts w:ascii="Times" w:hAnsi="Times" w:cs="Times"/>
-          <w:sz w:val="28"/>
-        </w:rPr>
-        <w:t>lowest-quotient</w:t>
-      </w:r>
-      <w:proofErr w:type="gramEnd"/>
-      <w:r>
-        <w:rPr>
-          <w:rFonts w:ascii="Times" w:hAnsi="Times" w:cs="Times"/>
-          <w:sz w:val="28"/>
+        <w:t xml:space="preserve">constituency seats (to the left). </w:t>
+      </w:r>
+      <w:r>
+        <w:rPr>
+          <w:rFonts w:ascii="Times" w:hAnsi="Times" w:cs="Times"/>
+          <w:sz w:val="28"/>
+          <w:lang w:val="en-CA"/>
+        </w:rPr>
+        <w:t>The lowest quotient</w:t>
+      </w:r>
+      <w:r>
+        <w:rPr>
+          <w:rFonts w:ascii="Times" w:hAnsi="Times" w:cs="Times"/>
+          <w:sz w:val="28"/>
+          <w:lang w:val="en-CA"/>
         </w:rPr>
         <w:t xml:space="preserve"> from this group then define</w:t>
       </w:r>
@@ -2753,8 +2458,16 @@
         <w:rPr>
           <w:rFonts w:ascii="Times" w:hAnsi="Times" w:cs="Times"/>
           <w:sz w:val="28"/>
-        </w:rPr>
-        <w:t xml:space="preserve">s the lower limit for parties to be granted supplementary seats (to the right of the ‘jump’ in the data). Any quotient below this threshold can be ignored </w:t>
+          <w:lang w:val="en-CA"/>
+        </w:rPr>
+        <w:t xml:space="preserve">s the lower limit for parties to be granted supplementary seats (to the right of the ‘jump’ in the data). </w:t>
+      </w:r>
+      <w:r>
+        <w:rPr>
+          <w:rFonts w:ascii="Times" w:hAnsi="Times" w:cs="Times"/>
+          <w:sz w:val="28"/>
+        </w:rPr>
+        <w:t xml:space="preserve">Any quotient below this threshold can be ignored </w:t>
       </w:r>
     </w:p>
     <w:p>
@@ -2885,30 +2598,14 @@
           <w:rFonts w:ascii="Times" w:hAnsi="Times" w:cs="Times"/>
           <w:sz w:val="28"/>
         </w:rPr>
-        <w:t xml:space="preserve"> should fill these supplemental seats for each party, this can be decided on by a number of criteria. In the German case, </w:t>
-      </w:r>
-      <w:proofErr w:type="spellStart"/>
-      <w:r>
-        <w:rPr>
-          <w:rFonts w:ascii="Times" w:hAnsi="Times" w:cs="Times"/>
-          <w:sz w:val="28"/>
-        </w:rPr>
-        <w:t>Stratma</w:t>
-      </w:r>
-      <w:r>
-        <w:rPr>
-          <w:rFonts w:ascii="Times" w:hAnsi="Times" w:cs="Times"/>
-          <w:sz w:val="28"/>
-        </w:rPr>
-        <w:t>nn</w:t>
-      </w:r>
-      <w:proofErr w:type="spellEnd"/>
-      <w:r>
-        <w:rPr>
-          <w:rFonts w:ascii="Times" w:hAnsi="Times" w:cs="Times"/>
-          <w:sz w:val="28"/>
-        </w:rPr>
-        <w:t xml:space="preserve"> (2006) notes: “The ranking on the list is determined, in part, by the party members’ prominence, seniority, interest group approval of the nomination, and </w:t>
+        <w:t xml:space="preserve"> should fill these supplemental seats for each party, this can be decided on by a number of criteria. In the German case, Stratma</w:t>
+      </w:r>
+      <w:r>
+        <w:rPr>
+          <w:rFonts w:ascii="Times" w:hAnsi="Times" w:cs="Times"/>
+          <w:sz w:val="28"/>
+        </w:rPr>
+        <w:t xml:space="preserve">nn (2006) notes: “The ranking on the list is determined, in part, by the party members’ prominence, seniority, interest group approval of the nomination, and </w:t>
       </w:r>
       <w:r>
         <w:rPr>
@@ -3250,42 +2947,33 @@
           <w:rFonts w:ascii="Times" w:hAnsi="Times" w:cs="Times"/>
           <w:sz w:val="28"/>
         </w:rPr>
-        <w:t xml:space="preserve">results previous elections would have produced with this system, since historical voting data already contain the effects of strategic voting, low turnout from disaffected voters, and other influences. Changing the voting system will likely affect the </w:t>
-      </w:r>
-      <w:proofErr w:type="spellStart"/>
-      <w:r>
-        <w:rPr>
-          <w:rFonts w:ascii="Times" w:hAnsi="Times" w:cs="Times"/>
-          <w:sz w:val="28"/>
-        </w:rPr>
-        <w:t>beha</w:t>
-      </w:r>
-      <w:r>
-        <w:rPr>
-          <w:rFonts w:ascii="Times" w:hAnsi="Times" w:cs="Times"/>
-          <w:sz w:val="28"/>
-        </w:rPr>
-        <w:t>viour</w:t>
-      </w:r>
-      <w:proofErr w:type="spellEnd"/>
-      <w:r>
-        <w:rPr>
-          <w:rFonts w:ascii="Times" w:hAnsi="Times" w:cs="Times"/>
-          <w:sz w:val="28"/>
-        </w:rPr>
-        <w:t xml:space="preserve"> of some voters.</w:t>
-      </w:r>
-    </w:p>
-    <w:p>
-      <w:pPr>
-        <w:spacing w:line="480" w:lineRule="auto"/>
-      </w:pPr>
-      <w:r>
-        <w:rPr>
-          <w:rFonts w:ascii="Times" w:hAnsi="Times" w:cs="Times"/>
-          <w:sz w:val="28"/>
-        </w:rPr>
-        <w:t>Nevertheless, we can make approximate projections. Let us assume that in 2019, if PMM had been in place, the same citizens would have shown up at their polling stations and that their regional (i.e.,</w:t>
+        <w:t>results previous elections would have produced with this system, since historical voting data already contain the effects of strategic voting, low turnout from disaffected voters, and other influences. Changing the voting system will likely affect the beha</w:t>
+      </w:r>
+      <w:r>
+        <w:rPr>
+          <w:rFonts w:ascii="Times" w:hAnsi="Times" w:cs="Times"/>
+          <w:sz w:val="28"/>
+        </w:rPr>
+        <w:t>viour of some voters.</w:t>
+      </w:r>
+    </w:p>
+    <w:p>
+      <w:pPr>
+        <w:spacing w:line="480" w:lineRule="auto"/>
+      </w:pPr>
+      <w:r>
+        <w:rPr>
+          <w:rFonts w:ascii="Times" w:hAnsi="Times" w:cs="Times"/>
+          <w:sz w:val="28"/>
+        </w:rPr>
+        <w:t>Nevertheless, we can make approximate projections. Let us assume that in 2019, if PMM had been in place, the same citizens would have shown up at their polling stations and that their regional (i.e.</w:t>
+      </w:r>
+      <w:r>
+        <w:rPr>
+          <w:rFonts w:ascii="Times" w:hAnsi="Times" w:cs="Times"/>
+          <w:sz w:val="28"/>
+        </w:rPr>
+        <w:t>,</w:t>
       </w:r>
       <w:r>
         <w:rPr>
@@ -3318,7 +3006,21 @@
           <w:rFonts w:ascii="Times" w:hAnsi="Times" w:cs="Times"/>
           <w:sz w:val="28"/>
         </w:rPr>
-        <w:t>publicly available software [link redacted</w:t>
+        <w:t xml:space="preserve">publicly available software [link </w:t>
+      </w:r>
+      <w:r>
+        <w:rPr>
+          <w:rFonts w:ascii="Times" w:hAnsi="Times" w:cs="Times"/>
+          <w:sz w:val="28"/>
+        </w:rPr>
+        <w:t>omit</w:t>
+      </w:r>
+      <w:r>
+        <w:rPr>
+          <w:rFonts w:ascii="Times" w:hAnsi="Times" w:cs="Times"/>
+          <w:sz w:val="28"/>
+        </w:rPr>
+        <w:t>ted</w:t>
       </w:r>
       <w:r>
         <w:rPr>
@@ -3821,23 +3523,7 @@
           <w:sz w:val="28"/>
         </w:rPr>
         <w:lastRenderedPageBreak/>
-        <w:t xml:space="preserve">perspective of candidates, this two-bit communication, sends a clearer message to </w:t>
-      </w:r>
-      <w:proofErr w:type="gramStart"/>
-      <w:r>
-        <w:rPr>
-          <w:rFonts w:ascii="Times" w:hAnsi="Times" w:cs="Times"/>
-          <w:sz w:val="28"/>
-        </w:rPr>
-        <w:t>policy-makers</w:t>
-      </w:r>
-      <w:proofErr w:type="gramEnd"/>
-      <w:r>
-        <w:rPr>
-          <w:rFonts w:ascii="Times" w:hAnsi="Times" w:cs="Times"/>
-          <w:sz w:val="28"/>
-        </w:rPr>
-        <w:t xml:space="preserve"> as to what their constituents were actually voting for. Once these representatives take office, their power is diluted as little as possible, while en</w:t>
+        <w:t>perspective of candidates, this two-bit communication, sends a clearer message to policy-makers as to what their constituents were actually voting for. Once these representatives take office, their power is diluted as little as possible, while en</w:t>
       </w:r>
       <w:r>
         <w:rPr>
@@ -3886,55 +3572,7 @@
           <w:rFonts w:ascii="Times" w:hAnsi="Times" w:cs="Times"/>
           <w:sz w:val="28"/>
         </w:rPr>
-        <w:t xml:space="preserve">dré </w:t>
-      </w:r>
-      <w:proofErr w:type="spellStart"/>
-      <w:r>
-        <w:rPr>
-          <w:rFonts w:ascii="Times" w:hAnsi="Times" w:cs="Times"/>
-          <w:sz w:val="28"/>
-        </w:rPr>
-        <w:t>Blais</w:t>
-      </w:r>
-      <w:proofErr w:type="spellEnd"/>
-      <w:r>
-        <w:rPr>
-          <w:rFonts w:ascii="Times" w:hAnsi="Times" w:cs="Times"/>
-          <w:sz w:val="28"/>
-        </w:rPr>
-        <w:t xml:space="preserve">, Matthew Diamond, Abraham Diskin, </w:t>
-      </w:r>
-      <w:proofErr w:type="spellStart"/>
-      <w:r>
-        <w:rPr>
-          <w:rFonts w:ascii="Times" w:hAnsi="Times" w:cs="Times"/>
-          <w:sz w:val="28"/>
-        </w:rPr>
-        <w:t>Indridi</w:t>
-      </w:r>
-      <w:proofErr w:type="spellEnd"/>
-      <w:r>
-        <w:rPr>
-          <w:rFonts w:ascii="Times" w:hAnsi="Times" w:cs="Times"/>
-          <w:sz w:val="28"/>
-        </w:rPr>
-        <w:t xml:space="preserve"> H. </w:t>
-      </w:r>
-      <w:proofErr w:type="spellStart"/>
-      <w:r>
-        <w:rPr>
-          <w:rFonts w:ascii="Times" w:hAnsi="Times" w:cs="Times"/>
-          <w:sz w:val="28"/>
-        </w:rPr>
-        <w:t>Indridason</w:t>
-      </w:r>
-      <w:proofErr w:type="spellEnd"/>
-      <w:r>
-        <w:rPr>
-          <w:rFonts w:ascii="Times" w:hAnsi="Times" w:cs="Times"/>
-          <w:sz w:val="28"/>
-        </w:rPr>
-        <w:t xml:space="preserve">, Daniel J. Lee, and Renan Levine. 2010. “Comparing Strategic Voting Under FPTP and PR.” </w:t>
+        <w:t xml:space="preserve">dré Blais, Matthew Diamond, Abraham Diskin, Indridi H. Indridason, Daniel J. Lee, and Renan Levine. 2010. “Comparing Strategic Voting Under FPTP and PR.” </w:t>
       </w:r>
       <w:r>
         <w:rPr>
@@ -3956,21 +3594,12 @@
       <w:pPr>
         <w:spacing w:line="480" w:lineRule="auto"/>
       </w:pPr>
-      <w:proofErr w:type="spellStart"/>
-      <w:r>
-        <w:rPr>
-          <w:rFonts w:ascii="Times" w:hAnsi="Times" w:cs="Times"/>
-          <w:sz w:val="28"/>
-        </w:rPr>
-        <w:t>Banducci</w:t>
-      </w:r>
-      <w:proofErr w:type="spellEnd"/>
-      <w:r>
-        <w:rPr>
-          <w:rFonts w:ascii="Times" w:hAnsi="Times" w:cs="Times"/>
-          <w:sz w:val="28"/>
-        </w:rPr>
-        <w:t>, Susan A., and Jeffrey A. Karp. 1999. “Perceptio</w:t>
+      <w:r>
+        <w:rPr>
+          <w:rFonts w:ascii="Times" w:hAnsi="Times" w:cs="Times"/>
+          <w:sz w:val="28"/>
+        </w:rPr>
+        <w:t>Banducci, Susan A., and Jeffrey A. Karp. 1999. “Perceptio</w:t>
       </w:r>
       <w:r>
         <w:rPr>
@@ -3999,37 +3628,12 @@
       <w:pPr>
         <w:spacing w:line="480" w:lineRule="auto"/>
       </w:pPr>
-      <w:proofErr w:type="spellStart"/>
-      <w:r>
-        <w:rPr>
-          <w:rFonts w:ascii="Times" w:hAnsi="Times" w:cs="Times"/>
-          <w:sz w:val="28"/>
-        </w:rPr>
-        <w:t>Blais</w:t>
-      </w:r>
-      <w:proofErr w:type="spellEnd"/>
-      <w:r>
-        <w:rPr>
-          <w:rFonts w:ascii="Times" w:hAnsi="Times" w:cs="Times"/>
-          <w:sz w:val="28"/>
-        </w:rPr>
-        <w:t xml:space="preserve">, André, and Marc André </w:t>
-      </w:r>
-      <w:proofErr w:type="spellStart"/>
-      <w:r>
-        <w:rPr>
-          <w:rFonts w:ascii="Times" w:hAnsi="Times" w:cs="Times"/>
-          <w:sz w:val="28"/>
-        </w:rPr>
-        <w:t>Bodet</w:t>
-      </w:r>
-      <w:proofErr w:type="spellEnd"/>
-      <w:r>
-        <w:rPr>
-          <w:rFonts w:ascii="Times" w:hAnsi="Times" w:cs="Times"/>
-          <w:sz w:val="28"/>
-        </w:rPr>
-        <w:t xml:space="preserve">. 2006. “Does Proportional Representation Foster Closer Congruence Between Citizens and Policy Makers?” </w:t>
+      <w:r>
+        <w:rPr>
+          <w:rFonts w:ascii="Times" w:hAnsi="Times" w:cs="Times"/>
+          <w:sz w:val="28"/>
+        </w:rPr>
+        <w:t xml:space="preserve">Blais, André, and Marc André Bodet. 2006. “Does Proportional Representation Foster Closer Congruence Between Citizens and Policy Makers?” </w:t>
       </w:r>
       <w:r>
         <w:rPr>
@@ -4059,21 +3663,12 @@
       <w:pPr>
         <w:spacing w:line="480" w:lineRule="auto"/>
       </w:pPr>
-      <w:proofErr w:type="spellStart"/>
-      <w:r>
-        <w:rPr>
-          <w:rFonts w:ascii="Times" w:hAnsi="Times" w:cs="Times"/>
-          <w:sz w:val="28"/>
-        </w:rPr>
-        <w:t>Blais</w:t>
-      </w:r>
-      <w:proofErr w:type="spellEnd"/>
-      <w:r>
-        <w:rPr>
-          <w:rFonts w:ascii="Times" w:hAnsi="Times" w:cs="Times"/>
-          <w:sz w:val="28"/>
-        </w:rPr>
-        <w:t xml:space="preserve">, André, and R Kenneth Carty. 1990. “Does Proportional Representation Foster Voter Turnout?” </w:t>
+      <w:r>
+        <w:rPr>
+          <w:rFonts w:ascii="Times" w:hAnsi="Times" w:cs="Times"/>
+          <w:sz w:val="28"/>
+        </w:rPr>
+        <w:t xml:space="preserve">Blais, André, and R Kenneth Carty. 1990. “Does Proportional Representation Foster Voter Turnout?” </w:t>
       </w:r>
       <w:r>
         <w:rPr>
@@ -4130,37 +3725,12 @@
       <w:pPr>
         <w:spacing w:line="480" w:lineRule="auto"/>
       </w:pPr>
-      <w:proofErr w:type="spellStart"/>
-      <w:r>
-        <w:rPr>
-          <w:rFonts w:ascii="Times" w:hAnsi="Times" w:cs="Times"/>
-          <w:sz w:val="28"/>
-        </w:rPr>
-        <w:t>Coletto</w:t>
-      </w:r>
-      <w:proofErr w:type="spellEnd"/>
-      <w:r>
-        <w:rPr>
-          <w:rFonts w:ascii="Times" w:hAnsi="Times" w:cs="Times"/>
-          <w:sz w:val="28"/>
-        </w:rPr>
-        <w:t xml:space="preserve">, David, and Maciej </w:t>
-      </w:r>
-      <w:proofErr w:type="spellStart"/>
-      <w:r>
-        <w:rPr>
-          <w:rFonts w:ascii="Times" w:hAnsi="Times" w:cs="Times"/>
-          <w:sz w:val="28"/>
-        </w:rPr>
-        <w:t>Czop</w:t>
-      </w:r>
-      <w:proofErr w:type="spellEnd"/>
-      <w:r>
-        <w:rPr>
-          <w:rFonts w:ascii="Times" w:hAnsi="Times" w:cs="Times"/>
-          <w:sz w:val="28"/>
-        </w:rPr>
-        <w:t xml:space="preserve">. 2015. “Canadian Electoral Reform: Public Opinion on Possible Alternatives.” </w:t>
+      <w:r>
+        <w:rPr>
+          <w:rFonts w:ascii="Times" w:hAnsi="Times" w:cs="Times"/>
+          <w:sz w:val="28"/>
+        </w:rPr>
+        <w:t xml:space="preserve">Coletto, David, and Maciej Czop. 2015. “Canadian Electoral Reform: Public Opinion on Possible Alternatives.” </w:t>
       </w:r>
       <w:r>
         <w:rPr>
@@ -4187,23 +3757,7 @@
           <w:rFonts w:ascii="Times" w:hAnsi="Times" w:cs="Times"/>
           <w:sz w:val="28"/>
         </w:rPr>
-        <w:t xml:space="preserve">Cox, Gary W, Jon H </w:t>
-      </w:r>
-      <w:proofErr w:type="spellStart"/>
-      <w:r>
-        <w:rPr>
-          <w:rFonts w:ascii="Times" w:hAnsi="Times" w:cs="Times"/>
-          <w:sz w:val="28"/>
-        </w:rPr>
-        <w:t>Fiva</w:t>
-      </w:r>
-      <w:proofErr w:type="spellEnd"/>
-      <w:r>
-        <w:rPr>
-          <w:rFonts w:ascii="Times" w:hAnsi="Times" w:cs="Times"/>
-          <w:sz w:val="28"/>
-        </w:rPr>
-        <w:t xml:space="preserve">, and Daniel M Smith. 2016. “The Contraction Effect: How Proportional Representation Affects Mobilization and Turnout.” </w:t>
+        <w:t xml:space="preserve">Cox, Gary W, Jon H Fiva, and Daniel M Smith. 2016. “The Contraction Effect: How Proportional Representation Affects Mobilization and Turnout.” </w:t>
       </w:r>
       <w:r>
         <w:rPr>
@@ -4225,21 +3779,12 @@
       <w:pPr>
         <w:spacing w:line="480" w:lineRule="auto"/>
       </w:pPr>
-      <w:proofErr w:type="spellStart"/>
-      <w:r>
-        <w:rPr>
-          <w:rFonts w:ascii="Times" w:hAnsi="Times" w:cs="Times"/>
-          <w:sz w:val="28"/>
-        </w:rPr>
-        <w:t>Drösser</w:t>
-      </w:r>
-      <w:proofErr w:type="spellEnd"/>
-      <w:r>
-        <w:rPr>
-          <w:rFonts w:ascii="Times" w:hAnsi="Times" w:cs="Times"/>
-          <w:sz w:val="28"/>
-        </w:rPr>
-        <w:t xml:space="preserve">, Christoph. “Wahl Paradox.” </w:t>
+      <w:r>
+        <w:rPr>
+          <w:rFonts w:ascii="Times" w:hAnsi="Times" w:cs="Times"/>
+          <w:sz w:val="28"/>
+        </w:rPr>
+        <w:t xml:space="preserve">Drösser, Christoph. “Wahl Paradox.” </w:t>
       </w:r>
       <w:r>
         <w:rPr>
@@ -4268,21 +3813,12 @@
       <w:pPr>
         <w:spacing w:line="480" w:lineRule="auto"/>
       </w:pPr>
-      <w:proofErr w:type="spellStart"/>
-      <w:r>
-        <w:rPr>
-          <w:rFonts w:ascii="Times" w:hAnsi="Times" w:cs="Times"/>
-          <w:sz w:val="28"/>
-        </w:rPr>
-        <w:t>Fiva</w:t>
-      </w:r>
-      <w:proofErr w:type="spellEnd"/>
-      <w:r>
-        <w:rPr>
-          <w:rFonts w:ascii="Times" w:hAnsi="Times" w:cs="Times"/>
-          <w:sz w:val="28"/>
-        </w:rPr>
-        <w:t xml:space="preserve">, Jon H, and Simon Hix. 2019. “Electoral Reform and Strategic Coordination.” </w:t>
+      <w:r>
+        <w:rPr>
+          <w:rFonts w:ascii="Times" w:hAnsi="Times" w:cs="Times"/>
+          <w:sz w:val="28"/>
+        </w:rPr>
+        <w:t xml:space="preserve">Fiva, Jon H, and Simon Hix. 2019. “Electoral Reform and Strategic Coordination.” </w:t>
       </w:r>
       <w:r>
         <w:rPr>
@@ -4331,7 +3867,6 @@
       <w:pPr>
         <w:spacing w:line="480" w:lineRule="auto"/>
       </w:pPr>
-      <w:proofErr w:type="spellStart"/>
       <w:r>
         <w:rPr>
           <w:rFonts w:ascii="Times" w:hAnsi="Times" w:cs="Times"/>
@@ -4339,7 +3874,6 @@
         </w:rPr>
         <w:t>Geys</w:t>
       </w:r>
-      <w:proofErr w:type="spellEnd"/>
       <w:r>
         <w:rPr>
           <w:rFonts w:ascii="Times" w:hAnsi="Times" w:cs="Times"/>
@@ -4401,37 +3935,12 @@
         </w:rPr>
         <w:t xml:space="preserve">Karp, Jeffrey A, and Susan </w:t>
       </w:r>
-      <w:proofErr w:type="gramStart"/>
-      <w:r>
-        <w:rPr>
-          <w:rFonts w:ascii="Times" w:hAnsi="Times" w:cs="Times"/>
-          <w:sz w:val="28"/>
-        </w:rPr>
-        <w:t>A</w:t>
-      </w:r>
-      <w:proofErr w:type="gramEnd"/>
-      <w:r>
-        <w:rPr>
-          <w:rFonts w:ascii="Times" w:hAnsi="Times" w:cs="Times"/>
-          <w:sz w:val="28"/>
-        </w:rPr>
-        <w:t xml:space="preserve"> </w:t>
-      </w:r>
-      <w:proofErr w:type="spellStart"/>
-      <w:r>
-        <w:rPr>
-          <w:rFonts w:ascii="Times" w:hAnsi="Times" w:cs="Times"/>
-          <w:sz w:val="28"/>
-        </w:rPr>
-        <w:t>Banducci</w:t>
-      </w:r>
-      <w:proofErr w:type="spellEnd"/>
-      <w:r>
-        <w:rPr>
-          <w:rFonts w:ascii="Times" w:hAnsi="Times" w:cs="Times"/>
-          <w:sz w:val="28"/>
-        </w:rPr>
-        <w:t xml:space="preserve">. 1999. “The Impact of Proportional </w:t>
+      <w:r>
+        <w:rPr>
+          <w:rFonts w:ascii="Times" w:hAnsi="Times" w:cs="Times"/>
+          <w:sz w:val="28"/>
+        </w:rPr>
+        <w:t xml:space="preserve">A Banducci. 1999. “The Impact of Proportional </w:t>
       </w:r>
       <w:r>
         <w:rPr>
@@ -4461,21 +3970,12 @@
       <w:pPr>
         <w:spacing w:line="480" w:lineRule="auto"/>
       </w:pPr>
-      <w:proofErr w:type="spellStart"/>
-      <w:r>
-        <w:rPr>
-          <w:rFonts w:ascii="Times" w:hAnsi="Times" w:cs="Times"/>
-          <w:sz w:val="28"/>
-        </w:rPr>
-        <w:t>Lakeman</w:t>
-      </w:r>
-      <w:proofErr w:type="spellEnd"/>
-      <w:r>
-        <w:rPr>
-          <w:rFonts w:ascii="Times" w:hAnsi="Times" w:cs="Times"/>
-          <w:sz w:val="28"/>
-        </w:rPr>
-        <w:t>, Enid. 1982. “Power to Elect,” 59–63.</w:t>
+      <w:r>
+        <w:rPr>
+          <w:rFonts w:ascii="Times" w:hAnsi="Times" w:cs="Times"/>
+          <w:sz w:val="28"/>
+        </w:rPr>
+        <w:t>Lakeman, Enid. 1982. “Power to Elect,” 59–63.</w:t>
       </w:r>
     </w:p>
     <w:p>
@@ -4516,21 +4016,12 @@
       <w:pPr>
         <w:spacing w:line="480" w:lineRule="auto"/>
       </w:pPr>
-      <w:proofErr w:type="spellStart"/>
-      <w:r>
-        <w:rPr>
-          <w:rFonts w:ascii="Times" w:hAnsi="Times" w:cs="Times"/>
-          <w:sz w:val="28"/>
-        </w:rPr>
-        <w:t>Selb</w:t>
-      </w:r>
-      <w:proofErr w:type="spellEnd"/>
-      <w:r>
-        <w:rPr>
-          <w:rFonts w:ascii="Times" w:hAnsi="Times" w:cs="Times"/>
-          <w:sz w:val="28"/>
-        </w:rPr>
-        <w:t xml:space="preserve">, Peter. 2009. “A Deeper Look at the Proportionality—Turnout Nexus.” </w:t>
+      <w:r>
+        <w:rPr>
+          <w:rFonts w:ascii="Times" w:hAnsi="Times" w:cs="Times"/>
+          <w:sz w:val="28"/>
+        </w:rPr>
+        <w:t xml:space="preserve">Selb, Peter. 2009. “A Deeper Look at the Proportionality—Turnout Nexus.” </w:t>
       </w:r>
       <w:r>
         <w:rPr>
@@ -4552,21 +4043,12 @@
       <w:pPr>
         <w:spacing w:line="480" w:lineRule="auto"/>
       </w:pPr>
-      <w:proofErr w:type="spellStart"/>
-      <w:r>
-        <w:rPr>
-          <w:rFonts w:ascii="Times" w:hAnsi="Times" w:cs="Times"/>
-          <w:sz w:val="28"/>
-        </w:rPr>
-        <w:t>Stratmann</w:t>
-      </w:r>
-      <w:proofErr w:type="spellEnd"/>
-      <w:r>
-        <w:rPr>
-          <w:rFonts w:ascii="Times" w:hAnsi="Times" w:cs="Times"/>
-          <w:sz w:val="28"/>
-        </w:rPr>
-        <w:t xml:space="preserve">, Thomas. 2006. </w:t>
+      <w:r>
+        <w:rPr>
+          <w:rFonts w:ascii="Times" w:hAnsi="Times" w:cs="Times"/>
+          <w:sz w:val="28"/>
+        </w:rPr>
+        <w:t xml:space="preserve">Stratmann, Thomas. 2006. </w:t>
       </w:r>
       <w:r>
         <w:rPr>
@@ -4589,44 +4071,19 @@
           <w:rFonts w:ascii="Times" w:hAnsi="Times" w:cs="Times"/>
           <w:sz w:val="28"/>
         </w:rPr>
-        <w:t xml:space="preserve">. </w:t>
-      </w:r>
-      <w:proofErr w:type="spellStart"/>
-      <w:r>
-        <w:rPr>
-          <w:rFonts w:ascii="Times" w:hAnsi="Times" w:cs="Times"/>
-          <w:sz w:val="28"/>
-        </w:rPr>
-        <w:t>na.</w:t>
-      </w:r>
-      <w:proofErr w:type="spellEnd"/>
-    </w:p>
-    <w:p>
-      <w:pPr>
-        <w:spacing w:line="480" w:lineRule="auto"/>
-      </w:pPr>
-      <w:r>
-        <w:rPr>
-          <w:rFonts w:ascii="Times" w:hAnsi="Times" w:cs="Times"/>
-          <w:sz w:val="28"/>
-        </w:rPr>
-        <w:t xml:space="preserve">Taube, Michael. May 27, 2016. “Liberals Electoral Reform Would Stack the Deck in Their </w:t>
-      </w:r>
-      <w:proofErr w:type="spellStart"/>
-      <w:r>
-        <w:rPr>
-          <w:rFonts w:ascii="Times" w:hAnsi="Times" w:cs="Times"/>
-          <w:sz w:val="28"/>
-        </w:rPr>
-        <w:t>Favour</w:t>
-      </w:r>
-      <w:proofErr w:type="spellEnd"/>
-      <w:r>
-        <w:rPr>
-          <w:rFonts w:ascii="Times" w:hAnsi="Times" w:cs="Times"/>
-          <w:sz w:val="28"/>
-        </w:rPr>
-        <w:t xml:space="preserve">.” </w:t>
+        <w:t>. na.</w:t>
+      </w:r>
+    </w:p>
+    <w:p>
+      <w:pPr>
+        <w:spacing w:line="480" w:lineRule="auto"/>
+      </w:pPr>
+      <w:r>
+        <w:rPr>
+          <w:rFonts w:ascii="Times" w:hAnsi="Times" w:cs="Times"/>
+          <w:sz w:val="28"/>
+        </w:rPr>
+        <w:t xml:space="preserve">Taube, Michael. May 27, 2016. “Liberals Electoral Reform Would Stack the Deck in Their Favour.” </w:t>
       </w:r>
       <w:r>
         <w:rPr>

</xml_diff>